<commit_message>
removed logs to the console
Also updated the user stories
</commit_message>
<xml_diff>
--- a/SocialMediaApp_UserStories.docx
+++ b/SocialMediaApp_UserStories.docx
@@ -570,15 +570,15 @@
         <w:spacing w:after="0"/>
         <w:rPr>
           <w:color w:val="auto"/>
-          <w:highlight w:val="yellow"/>
-          <w:sz w:val="20"/>
-          <w:szCs w:val="20"/>
-        </w:rPr>
-      </w:pPr>
-      <w:r>
-        <w:rPr>
-          <w:color w:val="auto"/>
-          <w:highlight w:val="yellow"/>
+          <w:highlight w:val="green"/>
+          <w:sz w:val="20"/>
+          <w:szCs w:val="20"/>
+        </w:rPr>
+      </w:pPr>
+      <w:r>
+        <w:rPr>
+          <w:color w:val="auto"/>
+          <w:highlight w:val="green"/>
           <w:rFonts w:ascii="Calibri" w:cs="Calibri" w:eastAsia="Calibri" w:hAnsi="Calibri"/>
           <w:sz w:val="22"/>
           <w:szCs w:val="22"/>
@@ -601,15 +601,15 @@
         <w:spacing w:after="0"/>
         <w:rPr>
           <w:color w:val="auto"/>
-          <w:highlight w:val="yellow"/>
-          <w:sz w:val="20"/>
-          <w:szCs w:val="20"/>
-        </w:rPr>
-      </w:pPr>
-      <w:r>
-        <w:rPr>
-          <w:color w:val="auto"/>
-          <w:highlight w:val="yellow"/>
+          <w:highlight w:val="green"/>
+          <w:sz w:val="20"/>
+          <w:szCs w:val="20"/>
+        </w:rPr>
+      </w:pPr>
+      <w:r>
+        <w:rPr>
+          <w:color w:val="auto"/>
+          <w:highlight w:val="green"/>
           <w:rFonts w:ascii="Calibri" w:cs="Calibri" w:eastAsia="Calibri" w:hAnsi="Calibri"/>
           <w:sz w:val="22"/>
           <w:szCs w:val="22"/>
@@ -694,15 +694,15 @@
         <w:spacing w:after="0"/>
         <w:rPr>
           <w:color w:val="auto"/>
-          <w:highlight w:val="yellow"/>
-          <w:sz w:val="20"/>
-          <w:szCs w:val="20"/>
-        </w:rPr>
-      </w:pPr>
-      <w:r>
-        <w:rPr>
-          <w:color w:val="auto"/>
-          <w:highlight w:val="yellow"/>
+          <w:highlight w:val="green"/>
+          <w:sz w:val="20"/>
+          <w:szCs w:val="20"/>
+        </w:rPr>
+      </w:pPr>
+      <w:r>
+        <w:rPr>
+          <w:color w:val="auto"/>
+          <w:highlight w:val="green"/>
           <w:rFonts w:ascii="Calibri" w:cs="Calibri" w:eastAsia="Calibri" w:hAnsi="Calibri"/>
           <w:sz w:val="22"/>
           <w:szCs w:val="22"/>
@@ -725,15 +725,15 @@
         <w:spacing w:after="0"/>
         <w:rPr>
           <w:color w:val="auto"/>
-          <w:highlight w:val="yellow"/>
-          <w:sz w:val="20"/>
-          <w:szCs w:val="20"/>
-        </w:rPr>
-      </w:pPr>
-      <w:r>
-        <w:rPr>
-          <w:color w:val="auto"/>
-          <w:highlight w:val="yellow"/>
+          <w:highlight w:val="green"/>
+          <w:sz w:val="20"/>
+          <w:szCs w:val="20"/>
+        </w:rPr>
+      </w:pPr>
+      <w:r>
+        <w:rPr>
+          <w:color w:val="auto"/>
+          <w:highlight w:val="green"/>
           <w:rFonts w:ascii="Calibri" w:cs="Calibri" w:eastAsia="Calibri" w:hAnsi="Calibri"/>
           <w:sz w:val="22"/>
           <w:szCs w:val="22"/>

</xml_diff>